<commit_message>
Actualizacion post clase 5
</commit_message>
<xml_diff>
--- a/proyecto.docx
+++ b/proyecto.docx
@@ -3,22 +3,45 @@
 <w:document xmlns:wpc="http://schemas.microsoft.com/office/word/2010/wordprocessingCanvas" xmlns:cx="http://schemas.microsoft.com/office/drawing/2014/chartex" xmlns:cx1="http://schemas.microsoft.com/office/drawing/2015/9/8/chartex" xmlns:cx2="http://schemas.microsoft.com/office/drawing/2015/10/21/chartex" xmlns:cx3="http://schemas.microsoft.com/office/drawing/2016/5/9/chartex" xmlns:cx4="http://schemas.microsoft.com/office/drawing/2016/5/10/chartex" xmlns:cx5="http://schemas.microsoft.com/office/drawing/2016/5/11/chartex" xmlns:cx6="http://schemas.microsoft.com/office/drawing/2016/5/12/chartex" xmlns:cx7="http://schemas.microsoft.com/office/drawing/2016/5/13/chartex" xmlns:cx8="http://schemas.microsoft.com/office/drawing/2016/5/14/chartex" xmlns:mc="http://schemas.openxmlformats.org/markup-compatibility/2006" xmlns:aink="http://schemas.microsoft.com/office/drawing/2016/ink" xmlns:am3d="http://schemas.microsoft.com/office/drawing/2017/model3d" xmlns:o="urn:schemas-microsoft-com:office:office" xmlns:oel="http://schemas.microsoft.com/office/2019/extlst" xmlns:r="http://schemas.openxmlformats.org/officeDocument/2006/relationships" xmlns:m="http://schemas.openxmlformats.org/officeDocument/2006/math" xmlns:v="urn:schemas-microsoft-com:vml" xmlns:wp14="http://schemas.microsoft.com/office/word/2010/wordprocessingDrawing" xmlns:wp="http://schemas.openxmlformats.org/drawingml/2006/wordprocessingDrawing" xmlns:w10="urn:schemas-microsoft-com:office:word" xmlns:w="http://schemas.openxmlformats.org/wordprocessingml/2006/main" xmlns:w14="http://schemas.microsoft.com/office/word/2010/wordml" xmlns:w15="http://schemas.microsoft.com/office/word/2012/wordml" xmlns:w16cex="http://schemas.microsoft.com/office/word/2018/wordml/cex" xmlns:w16cid="http://schemas.microsoft.com/office/word/2016/wordml/cid" xmlns:w16="http://schemas.microsoft.com/office/word/2018/wordml" xmlns:w16sdtdh="http://schemas.microsoft.com/office/word/2020/wordml/sdtdatahash" xmlns:w16se="http://schemas.microsoft.com/office/word/2015/wordml/symex" xmlns:wpg="http://schemas.microsoft.com/office/word/2010/wordprocessingGroup" xmlns:wpi="http://schemas.microsoft.com/office/word/2010/wordprocessingInk" xmlns:wne="http://schemas.microsoft.com/office/word/2006/wordml" xmlns:wps="http://schemas.microsoft.com/office/word/2010/wordprocessingShape" mc:Ignorable="w14 w15 w16se w16cid w16 w16cex w16sdtdh wp14">
   <w:body>
     <w:p>
-      <w:r>
+      <w:pPr>
+        <w:rPr>
+          <w:color w:val="FF0000"/>
+        </w:rPr>
+      </w:pPr>
+      <w:r>
+        <w:rPr>
+          <w:color w:val="FF0000"/>
+        </w:rPr>
         <w:t xml:space="preserve">VIAJAR </w:t>
       </w:r>
       <w:r>
+        <w:rPr>
+          <w:color w:val="FF0000"/>
+        </w:rPr>
         <w:t>SIGUIENDO</w:t>
       </w:r>
       <w:r>
+        <w:rPr>
+          <w:color w:val="FF0000"/>
+        </w:rPr>
         <w:t xml:space="preserve"> EL VIENTO</w:t>
       </w:r>
       <w:r>
+        <w:rPr>
+          <w:color w:val="FF0000"/>
+        </w:rPr>
         <w:t xml:space="preserve">: ARGENTINA </w:t>
       </w:r>
       <w:r>
+        <w:rPr>
+          <w:color w:val="FF0000"/>
+        </w:rPr>
         <w:t>WIND</w:t>
       </w:r>
       <w:r>
+        <w:rPr>
+          <w:color w:val="FF0000"/>
+        </w:rPr>
         <w:t>SPOTS</w:t>
       </w:r>
     </w:p>
@@ -187,7 +210,19 @@
         <w:rPr>
           <w:lang w:val="en-US"/>
         </w:rPr>
-        <w:t>NDY, IKITESURF, QUEVIENTO]</w:t>
+        <w:t xml:space="preserve">NDY, </w:t>
+      </w:r>
+      <w:r>
+        <w:rPr>
+          <w:lang w:val="en-US"/>
+        </w:rPr>
+        <w:t>FOURSQUARE</w:t>
+      </w:r>
+      <w:r>
+        <w:rPr>
+          <w:lang w:val="en-US"/>
+        </w:rPr>
+        <w:t>]</w:t>
       </w:r>
       <w:r>
         <w:rPr>
@@ -298,6 +333,9 @@
         <w:pStyle w:val="ListParagraph"/>
       </w:pPr>
       <w:r>
+        <w:rPr>
+          <w:noProof/>
+        </w:rPr>
         <w:drawing>
           <wp:inline distT="0" distB="0" distL="0" distR="0" wp14:anchorId="6BAFAFE2" wp14:editId="4DFB51AF">
             <wp:extent cx="2827265" cy="563929"/>
@@ -340,6 +378,9 @@
         <w:pStyle w:val="ListParagraph"/>
       </w:pPr>
       <w:r>
+        <w:rPr>
+          <w:noProof/>
+        </w:rPr>
         <w:drawing>
           <wp:inline distT="0" distB="0" distL="0" distR="0" wp14:anchorId="513242AD" wp14:editId="1034D2AC">
             <wp:extent cx="3055885" cy="746825"/>
@@ -382,6 +423,9 @@
         <w:pStyle w:val="ListParagraph"/>
       </w:pPr>
       <w:r>
+        <w:rPr>
+          <w:noProof/>
+        </w:rPr>
         <w:drawing>
           <wp:inline distT="0" distB="0" distL="0" distR="0" wp14:anchorId="26537181" wp14:editId="6A362406">
             <wp:extent cx="4877223" cy="2316681"/>
@@ -417,6 +461,90 @@
             </a:graphic>
           </wp:inline>
         </w:drawing>
+      </w:r>
+    </w:p>
+    <w:p>
+      <w:pPr>
+        <w:pStyle w:val="ListParagraph"/>
+        <w:numPr>
+          <w:ilvl w:val="0"/>
+          <w:numId w:val="1"/>
+        </w:numPr>
+      </w:pPr>
+      <w:r>
+        <w:t>PROTO PERSONAS usuarios inventados</w:t>
+      </w:r>
+    </w:p>
+    <w:p>
+      <w:pPr>
+        <w:pStyle w:val="ListParagraph"/>
+        <w:numPr>
+          <w:ilvl w:val="0"/>
+          <w:numId w:val="1"/>
+        </w:numPr>
+      </w:pPr>
+      <w:r>
+        <w:t>BECNHMARKING Valoración de las apps existentes</w:t>
+      </w:r>
+    </w:p>
+    <w:p>
+      <w:pPr>
+        <w:pStyle w:val="ListParagraph"/>
+        <w:numPr>
+          <w:ilvl w:val="0"/>
+          <w:numId w:val="1"/>
+        </w:numPr>
+      </w:pPr>
+      <w:r>
+        <w:t>ENTREVISTAS</w:t>
+      </w:r>
+    </w:p>
+    <w:p>
+      <w:pPr>
+        <w:pStyle w:val="ListParagraph"/>
+        <w:numPr>
+          <w:ilvl w:val="0"/>
+          <w:numId w:val="1"/>
+        </w:numPr>
+      </w:pPr>
+      <w:r>
+        <w:t>MAPA DE EMPATIA</w:t>
+      </w:r>
+    </w:p>
+    <w:p>
+      <w:pPr>
+        <w:pStyle w:val="ListParagraph"/>
+        <w:numPr>
+          <w:ilvl w:val="0"/>
+          <w:numId w:val="1"/>
+        </w:numPr>
+      </w:pPr>
+      <w:r>
+        <w:t>USER PERSONA</w:t>
+      </w:r>
+    </w:p>
+    <w:p>
+      <w:pPr>
+        <w:pStyle w:val="ListParagraph"/>
+        <w:numPr>
+          <w:ilvl w:val="0"/>
+          <w:numId w:val="1"/>
+        </w:numPr>
+      </w:pPr>
+      <w:r>
+        <w:t>POV</w:t>
+      </w:r>
+    </w:p>
+    <w:p>
+      <w:pPr>
+        <w:pStyle w:val="ListParagraph"/>
+        <w:numPr>
+          <w:ilvl w:val="0"/>
+          <w:numId w:val="1"/>
+        </w:numPr>
+      </w:pPr>
+      <w:r>
+        <w:t>MVP</w:t>
       </w:r>
     </w:p>
     <w:sectPr>

</xml_diff>